<commit_message>
Mcu Fundamentals Clock Lesson
</commit_message>
<xml_diff>
--- a/firstTermProjects/firstProject/Report.docx
+++ b/firstTermProjects/firstProject/Report.docx
@@ -6,6 +6,9 @@
       <w:pPr>
         <w:jc w:val="center"/>
       </w:pPr>
+      <w:r>
+        <w:t xml:space="preserve"> </w:t>
+      </w:r>
       <w:r>
         <w:rPr>
           <w:noProof/>
@@ -331,13 +334,7 @@
         <w:ind w:firstLine="720"/>
       </w:pPr>
       <w:r>
-        <w:t xml:space="preserve">The keep track of measured value option is not </w:t>
-      </w:r>
-      <w:r>
-        <w:t>modelled</w:t>
-      </w:r>
-      <w:r>
-        <w:t xml:space="preserve"> in the first version of the design</w:t>
+        <w:t>The keep track of measured value option is not modelled in the first version of the design</w:t>
       </w:r>
     </w:p>
     <w:p>
@@ -439,7 +436,19 @@
           <w:sz w:val="32"/>
           <w:szCs w:val="32"/>
         </w:rPr>
-        <w:t>Agile Scur</w:t>
+        <w:t xml:space="preserve">Agile </w:t>
+      </w:r>
+      <w:proofErr w:type="spellStart"/>
+      <w:r>
+        <w:rPr>
+          <w:rFonts w:ascii="Arial Black" w:hAnsi="Arial Black"/>
+          <w:b/>
+          <w:bCs/>
+          <w:color w:val="92D050"/>
+          <w:sz w:val="32"/>
+          <w:szCs w:val="32"/>
+        </w:rPr>
+        <w:t>Scur</w:t>
       </w:r>
       <w:r>
         <w:rPr>
@@ -452,6 +461,7 @@
         </w:rPr>
         <w:t>m</w:t>
       </w:r>
+      <w:proofErr w:type="spellEnd"/>
       <w:r>
         <w:rPr>
           <w:rFonts w:ascii="Arial Black" w:hAnsi="Arial Black"/>
@@ -1067,19 +1077,7 @@
           <w:lang w:bidi="ar-EG"/>
         </w:rPr>
         <w:lastRenderedPageBreak/>
-        <w:t xml:space="preserve">System </w:t>
-      </w:r>
-      <w:r>
-        <w:rPr>
-          <w:rFonts w:ascii="Arial Black" w:hAnsi="Arial Black"/>
-          <w:b/>
-          <w:bCs/>
-          <w:color w:val="4472C4" w:themeColor="accent1"/>
-          <w:sz w:val="56"/>
-          <w:szCs w:val="56"/>
-          <w:lang w:bidi="ar-EG"/>
-        </w:rPr>
-        <w:t>Design</w:t>
+        <w:t>System Design</w:t>
       </w:r>
     </w:p>
     <w:p>
@@ -1545,7 +1543,7 @@
       <w:pPr>
         <w:ind w:firstLine="720"/>
         <w:rPr>
-          <w:rFonts w:ascii="Arial Black" w:hAnsi="Arial Black" w:hint="cs"/>
+          <w:rFonts w:ascii="Arial Black" w:hAnsi="Arial Black"/>
           <w:b/>
           <w:bCs/>
           <w:color w:val="4472C4" w:themeColor="accent1"/>
@@ -1601,7 +1599,7 @@
         <w:ind w:firstLine="720"/>
         <w:jc w:val="both"/>
         <w:rPr>
-          <w:rFonts w:ascii="Arial Black" w:hAnsi="Arial Black" w:hint="cs"/>
+          <w:rFonts w:ascii="Arial Black" w:hAnsi="Arial Black"/>
           <w:b/>
           <w:bCs/>
           <w:color w:val="4472C4" w:themeColor="accent1"/>

</xml_diff>